<commit_message>
The Lap Week 3 is added
</commit_message>
<xml_diff>
--- a/LapWeek3/lap 3.docx
+++ b/LapWeek3/lap 3.docx
@@ -3,6 +3,380 @@
 <w:document xmlns:wpc="http://schemas.microsoft.com/office/word/2010/wordprocessingCanvas" xmlns:cx="http://schemas.microsoft.com/office/drawing/2014/chartex" xmlns:cx1="http://schemas.microsoft.com/office/drawing/2015/9/8/chartex" xmlns:cx2="http://schemas.microsoft.com/office/drawing/2015/10/21/chartex" xmlns:cx3="http://schemas.microsoft.com/office/drawing/2016/5/9/chartex" xmlns:cx4="http://schemas.microsoft.com/office/drawing/2016/5/10/chartex" xmlns:cx5="http://schemas.microsoft.com/office/drawing/2016/5/11/chartex" xmlns:cx6="http://schemas.microsoft.com/office/drawing/2016/5/12/chartex" xmlns:cx7="http://schemas.microsoft.com/office/drawing/2016/5/13/chartex" xmlns:cx8="http://schemas.microsoft.com/office/drawing/2016/5/14/chartex" xmlns:mc="http://schemas.openxmlformats.org/markup-compatibility/2006" xmlns:aink="http://schemas.microsoft.com/office/drawing/2016/ink" xmlns:am3d="http://schemas.microsoft.com/office/drawing/2017/model3d" xmlns:o="urn:schemas-microsoft-com:office:office" xmlns:oel="http://schemas.microsoft.com/office/2019/extlst" xmlns:r="http://schemas.openxmlformats.org/officeDocument/2006/relationships" xmlns:m="http://schemas.openxmlformats.org/officeDocument/2006/math" xmlns:v="urn:schemas-microsoft-com:vml" xmlns:wp14="http://schemas.microsoft.com/office/word/2010/wordprocessingDrawing" xmlns:wp="http://schemas.openxmlformats.org/drawingml/2006/wordprocessingDrawing" xmlns:w10="urn:schemas-microsoft-com:office:word" xmlns:w="http://schemas.openxmlformats.org/wordprocessingml/2006/main" xmlns:w14="http://schemas.microsoft.com/office/word/2010/wordml" xmlns:w15="http://schemas.microsoft.com/office/word/2012/wordml" xmlns:w16cex="http://schemas.microsoft.com/office/word/2018/wordml/cex" xmlns:w16cid="http://schemas.microsoft.com/office/word/2016/wordml/cid" xmlns:w16="http://schemas.microsoft.com/office/word/2018/wordml" xmlns:w16sdtdh="http://schemas.microsoft.com/office/word/2020/wordml/sdtdatahash" xmlns:w16se="http://schemas.microsoft.com/office/word/2015/wordml/symex" xmlns:wpg="http://schemas.microsoft.com/office/word/2010/wordprocessingGroup" xmlns:wpi="http://schemas.microsoft.com/office/word/2010/wordprocessingInk" xmlns:wne="http://schemas.microsoft.com/office/word/2006/wordml" xmlns:wps="http://schemas.microsoft.com/office/word/2010/wordprocessingShape" mc:Ignorable="w14 w15 w16se w16cid w16 w16cex w16sdtdh wp14">
   <w:body>
     <w:p>
+      <w:pPr>
+        <w:rPr>
+          <w:noProof/>
+        </w:rPr>
+      </w:pPr>
+      <w:r>
+        <w:rPr>
+          <w:noProof/>
+        </w:rPr>
+        <mc:AlternateContent>
+          <mc:Choice Requires="wps">
+            <w:drawing>
+              <wp:inline distT="0" distB="0" distL="0" distR="0" wp14:anchorId="31F5C0E0" wp14:editId="75F40F9A">
+                <wp:extent cx="307975" cy="307975"/>
+                <wp:effectExtent l="0" t="0" r="0" b="0"/>
+                <wp:docPr id="329051708" name="Rectangle 1"/>
+                <wp:cNvGraphicFramePr>
+                  <a:graphicFrameLocks xmlns:a="http://schemas.openxmlformats.org/drawingml/2006/main" noChangeAspect="1"/>
+                </wp:cNvGraphicFramePr>
+                <a:graphic xmlns:a="http://schemas.openxmlformats.org/drawingml/2006/main">
+                  <a:graphicData uri="http://schemas.microsoft.com/office/word/2010/wordprocessingShape">
+                    <wps:wsp>
+                      <wps:cNvSpPr>
+                        <a:spLocks noChangeAspect="1" noChangeArrowheads="1"/>
+                      </wps:cNvSpPr>
+                      <wps:spPr bwMode="auto">
+                        <a:xfrm>
+                          <a:off x="0" y="0"/>
+                          <a:ext cx="307975" cy="307975"/>
+                        </a:xfrm>
+                        <a:prstGeom prst="rect">
+                          <a:avLst/>
+                        </a:prstGeom>
+                        <a:noFill/>
+                        <a:ln>
+                          <a:noFill/>
+                        </a:ln>
+                        <a:extLst>
+                          <a:ext uri="{909E8E84-426E-40DD-AFC4-6F175D3DCCD1}">
+                            <a14:hiddenFill xmlns:a14="http://schemas.microsoft.com/office/drawing/2010/main">
+                              <a:solidFill>
+                                <a:srgbClr val="FFFFFF"/>
+                              </a:solidFill>
+                            </a14:hiddenFill>
+                          </a:ext>
+                          <a:ext uri="{91240B29-F687-4F45-9708-019B960494DF}">
+                            <a14:hiddenLine xmlns:a14="http://schemas.microsoft.com/office/drawing/2010/main" w="9525">
+                              <a:solidFill>
+                                <a:srgbClr val="000000"/>
+                              </a:solidFill>
+                              <a:miter lim="800000"/>
+                              <a:headEnd/>
+                              <a:tailEnd/>
+                            </a14:hiddenLine>
+                          </a:ext>
+                        </a:extLst>
+                      </wps:spPr>
+                      <wps:bodyPr rot="0" vert="horz" wrap="square" lIns="91440" tIns="45720" rIns="91440" bIns="45720" anchor="t" anchorCtr="0" upright="1">
+                        <a:noAutofit/>
+                      </wps:bodyPr>
+                    </wps:wsp>
+                  </a:graphicData>
+                </a:graphic>
+              </wp:inline>
+            </w:drawing>
+          </mc:Choice>
+          <mc:Fallback>
+            <w:pict>
+              <v:rect w14:anchorId="49573202" id="Rectangle 1" o:spid="_x0000_s1026" style="width:24.25pt;height:24.25pt;visibility:visible;mso-wrap-style:square;mso-left-percent:-10001;mso-top-percent:-10001;mso-position-horizontal:absolute;mso-position-horizontal-relative:char;mso-position-vertical:absolute;mso-position-vertical-relative:line;mso-left-percent:-10001;mso-top-percent:-10001;v-text-anchor:top" o:gfxdata="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" filled="f" stroked="f">
+                <o:lock v:ext="edit" aspectratio="t"/>
+                <w10:anchorlock/>
+              </v:rect>
+            </w:pict>
+          </mc:Fallback>
+        </mc:AlternateContent>
+      </w:r>
+      <w:r>
+        <w:rPr>
+          <w:noProof/>
+        </w:rPr>
+        <w:t xml:space="preserve"> </w:t>
+      </w:r>
+    </w:p>
+    <w:p>
+      <w:pPr>
+        <w:rPr>
+          <w:noProof/>
+        </w:rPr>
+      </w:pPr>
+      <w:r>
+        <w:rPr>
+          <w:noProof/>
+        </w:rPr>
+        <w:br w:type="page"/>
+      </w:r>
+      <w:r>
+        <w:rPr>
+          <w:noProof/>
+        </w:rPr>
+        <w:lastRenderedPageBreak/>
+        <mc:AlternateContent>
+          <mc:Choice Requires="wps">
+            <w:drawing>
+              <wp:inline distT="0" distB="0" distL="0" distR="0" wp14:anchorId="55ECED77" wp14:editId="3E9F3259">
+                <wp:extent cx="306705" cy="306705"/>
+                <wp:effectExtent l="0" t="0" r="0" b="0"/>
+                <wp:docPr id="499146392" name="Rectangle 4"/>
+                <wp:cNvGraphicFramePr>
+                  <a:graphicFrameLocks xmlns:a="http://schemas.openxmlformats.org/drawingml/2006/main" noChangeAspect="1"/>
+                </wp:cNvGraphicFramePr>
+                <a:graphic xmlns:a="http://schemas.openxmlformats.org/drawingml/2006/main">
+                  <a:graphicData uri="http://schemas.microsoft.com/office/word/2010/wordprocessingShape">
+                    <wps:wsp>
+                      <wps:cNvSpPr>
+                        <a:spLocks noChangeAspect="1" noChangeArrowheads="1"/>
+                      </wps:cNvSpPr>
+                      <wps:spPr bwMode="auto">
+                        <a:xfrm>
+                          <a:off x="0" y="0"/>
+                          <a:ext cx="306705" cy="306705"/>
+                        </a:xfrm>
+                        <a:prstGeom prst="rect">
+                          <a:avLst/>
+                        </a:prstGeom>
+                        <a:noFill/>
+                        <a:ln>
+                          <a:noFill/>
+                        </a:ln>
+                        <a:extLst>
+                          <a:ext uri="{909E8E84-426E-40DD-AFC4-6F175D3DCCD1}">
+                            <a14:hiddenFill xmlns:a14="http://schemas.microsoft.com/office/drawing/2010/main">
+                              <a:solidFill>
+                                <a:srgbClr val="FFFFFF"/>
+                              </a:solidFill>
+                            </a14:hiddenFill>
+                          </a:ext>
+                          <a:ext uri="{91240B29-F687-4F45-9708-019B960494DF}">
+                            <a14:hiddenLine xmlns:a14="http://schemas.microsoft.com/office/drawing/2010/main" w="9525">
+                              <a:solidFill>
+                                <a:srgbClr val="000000"/>
+                              </a:solidFill>
+                              <a:miter lim="800000"/>
+                              <a:headEnd/>
+                              <a:tailEnd/>
+                            </a14:hiddenLine>
+                          </a:ext>
+                        </a:extLst>
+                      </wps:spPr>
+                      <wps:bodyPr rot="0" vert="horz" wrap="square" lIns="91440" tIns="45720" rIns="91440" bIns="45720" anchor="t" anchorCtr="0" upright="1">
+                        <a:noAutofit/>
+                      </wps:bodyPr>
+                    </wps:wsp>
+                  </a:graphicData>
+                </a:graphic>
+              </wp:inline>
+            </w:drawing>
+          </mc:Choice>
+          <mc:Fallback>
+            <w:pict>
+              <v:rect w14:anchorId="53C1D9AE" id="Rectangle 4" o:spid="_x0000_s1026" style="width:24.15pt;height:24.15pt;visibility:visible;mso-wrap-style:square;mso-left-percent:-10001;mso-top-percent:-10001;mso-position-horizontal:absolute;mso-position-horizontal-relative:char;mso-position-vertical:absolute;mso-position-vertical-relative:line;mso-left-percent:-10001;mso-top-percent:-10001;v-text-anchor:top" o:gfxdata="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" filled="f" stroked="f">
+                <o:lock v:ext="edit" aspectratio="t"/>
+                <w10:anchorlock/>
+              </v:rect>
+            </w:pict>
+          </mc:Fallback>
+        </mc:AlternateContent>
+      </w:r>
+      <w:r>
+        <w:rPr>
+          <w:noProof/>
+        </w:rPr>
+        <w:drawing>
+          <wp:inline distT="0" distB="0" distL="0" distR="0" wp14:anchorId="0A88FF60" wp14:editId="13ACFF6E">
+            <wp:extent cx="4962525" cy="7734300"/>
+            <wp:effectExtent l="0" t="0" r="9525" b="0"/>
+            <wp:docPr id="568315390" name="Picture 6"/>
+            <wp:cNvGraphicFramePr>
+              <a:graphicFrameLocks xmlns:a="http://schemas.openxmlformats.org/drawingml/2006/main" noChangeAspect="1"/>
+            </wp:cNvGraphicFramePr>
+            <a:graphic xmlns:a="http://schemas.openxmlformats.org/drawingml/2006/main">
+              <a:graphicData uri="http://schemas.openxmlformats.org/drawingml/2006/picture">
+                <pic:pic xmlns:pic="http://schemas.openxmlformats.org/drawingml/2006/picture">
+                  <pic:nvPicPr>
+                    <pic:cNvPr id="0" name="Picture 2"/>
+                    <pic:cNvPicPr>
+                      <a:picLocks noChangeAspect="1" noChangeArrowheads="1"/>
+                    </pic:cNvPicPr>
+                  </pic:nvPicPr>
+                  <pic:blipFill>
+                    <a:blip r:embed="rId4">
+                      <a:extLst>
+                        <a:ext uri="{28A0092B-C50C-407E-A947-70E740481C1C}">
+                          <a14:useLocalDpi xmlns:a14="http://schemas.microsoft.com/office/drawing/2010/main" val="0"/>
+                        </a:ext>
+                      </a:extLst>
+                    </a:blip>
+                    <a:srcRect/>
+                    <a:stretch>
+                      <a:fillRect/>
+                    </a:stretch>
+                  </pic:blipFill>
+                  <pic:spPr bwMode="auto">
+                    <a:xfrm>
+                      <a:off x="0" y="0"/>
+                      <a:ext cx="4962525" cy="7734300"/>
+                    </a:xfrm>
+                    <a:prstGeom prst="rect">
+                      <a:avLst/>
+                    </a:prstGeom>
+                    <a:noFill/>
+                  </pic:spPr>
+                </pic:pic>
+              </a:graphicData>
+            </a:graphic>
+          </wp:inline>
+        </w:drawing>
+      </w:r>
+    </w:p>
+    <w:p>
+      <w:r>
+        <w:rPr>
+          <w:noProof/>
+        </w:rPr>
+        <w:lastRenderedPageBreak/>
+        <mc:AlternateContent>
+          <mc:Choice Requires="wps">
+            <w:drawing>
+              <wp:inline distT="0" distB="0" distL="0" distR="0" wp14:anchorId="108009DD" wp14:editId="4E551145">
+                <wp:extent cx="307975" cy="307975"/>
+                <wp:effectExtent l="0" t="0" r="0" b="0"/>
+                <wp:docPr id="1015466500" name="Rectangle 2"/>
+                <wp:cNvGraphicFramePr>
+                  <a:graphicFrameLocks xmlns:a="http://schemas.openxmlformats.org/drawingml/2006/main" noChangeAspect="1"/>
+                </wp:cNvGraphicFramePr>
+                <a:graphic xmlns:a="http://schemas.openxmlformats.org/drawingml/2006/main">
+                  <a:graphicData uri="http://schemas.microsoft.com/office/word/2010/wordprocessingShape">
+                    <wps:wsp>
+                      <wps:cNvSpPr>
+                        <a:spLocks noChangeAspect="1" noChangeArrowheads="1"/>
+                      </wps:cNvSpPr>
+                      <wps:spPr bwMode="auto">
+                        <a:xfrm>
+                          <a:off x="0" y="0"/>
+                          <a:ext cx="307975" cy="307975"/>
+                        </a:xfrm>
+                        <a:prstGeom prst="rect">
+                          <a:avLst/>
+                        </a:prstGeom>
+                        <a:noFill/>
+                        <a:ln>
+                          <a:noFill/>
+                        </a:ln>
+                        <a:extLst>
+                          <a:ext uri="{909E8E84-426E-40DD-AFC4-6F175D3DCCD1}">
+                            <a14:hiddenFill xmlns:a14="http://schemas.microsoft.com/office/drawing/2010/main">
+                              <a:solidFill>
+                                <a:srgbClr val="FFFFFF"/>
+                              </a:solidFill>
+                            </a14:hiddenFill>
+                          </a:ext>
+                          <a:ext uri="{91240B29-F687-4F45-9708-019B960494DF}">
+                            <a14:hiddenLine xmlns:a14="http://schemas.microsoft.com/office/drawing/2010/main" w="9525">
+                              <a:solidFill>
+                                <a:srgbClr val="000000"/>
+                              </a:solidFill>
+                              <a:miter lim="800000"/>
+                              <a:headEnd/>
+                              <a:tailEnd/>
+                            </a14:hiddenLine>
+                          </a:ext>
+                        </a:extLst>
+                      </wps:spPr>
+                      <wps:bodyPr rot="0" vert="horz" wrap="square" lIns="91440" tIns="45720" rIns="91440" bIns="45720" anchor="t" anchorCtr="0" upright="1">
+                        <a:noAutofit/>
+                      </wps:bodyPr>
+                    </wps:wsp>
+                  </a:graphicData>
+                </a:graphic>
+              </wp:inline>
+            </w:drawing>
+          </mc:Choice>
+          <mc:Fallback>
+            <w:pict>
+              <v:rect w14:anchorId="4A814B9D" id="Rectangle 2" o:spid="_x0000_s1026" style="width:24.25pt;height:24.25pt;visibility:visible;mso-wrap-style:square;mso-left-percent:-10001;mso-top-percent:-10001;mso-position-horizontal:absolute;mso-position-horizontal-relative:char;mso-position-vertical:absolute;mso-position-vertical-relative:line;mso-left-percent:-10001;mso-top-percent:-10001;v-text-anchor:top" o:gfxdata="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" filled="f" stroked="f">
+                <o:lock v:ext="edit" aspectratio="t"/>
+                <w10:anchorlock/>
+              </v:rect>
+            </w:pict>
+          </mc:Fallback>
+        </mc:AlternateContent>
+      </w:r>
+      <w:r>
+        <w:rPr>
+          <w:noProof/>
+        </w:rPr>
+        <w:t xml:space="preserve"> </w:t>
+      </w:r>
+      <w:r>
+        <w:rPr>
+          <w:noProof/>
+        </w:rPr>
+        <mc:AlternateContent>
+          <mc:Choice Requires="wps">
+            <w:drawing>
+              <wp:inline distT="0" distB="0" distL="0" distR="0" wp14:anchorId="5FB50C2F" wp14:editId="3A5CE5A3">
+                <wp:extent cx="307975" cy="307975"/>
+                <wp:effectExtent l="0" t="0" r="0" b="0"/>
+                <wp:docPr id="724501622" name="Rectangle 3"/>
+                <wp:cNvGraphicFramePr>
+                  <a:graphicFrameLocks xmlns:a="http://schemas.openxmlformats.org/drawingml/2006/main" noChangeAspect="1"/>
+                </wp:cNvGraphicFramePr>
+                <a:graphic xmlns:a="http://schemas.openxmlformats.org/drawingml/2006/main">
+                  <a:graphicData uri="http://schemas.microsoft.com/office/word/2010/wordprocessingShape">
+                    <wps:wsp>
+                      <wps:cNvSpPr>
+                        <a:spLocks noChangeAspect="1" noChangeArrowheads="1"/>
+                      </wps:cNvSpPr>
+                      <wps:spPr bwMode="auto">
+                        <a:xfrm>
+                          <a:off x="0" y="0"/>
+                          <a:ext cx="307975" cy="307975"/>
+                        </a:xfrm>
+                        <a:prstGeom prst="rect">
+                          <a:avLst/>
+                        </a:prstGeom>
+                        <a:noFill/>
+                        <a:ln>
+                          <a:noFill/>
+                        </a:ln>
+                        <a:extLst>
+                          <a:ext uri="{909E8E84-426E-40DD-AFC4-6F175D3DCCD1}">
+                            <a14:hiddenFill xmlns:a14="http://schemas.microsoft.com/office/drawing/2010/main">
+                              <a:solidFill>
+                                <a:srgbClr val="FFFFFF"/>
+                              </a:solidFill>
+                            </a14:hiddenFill>
+                          </a:ext>
+                          <a:ext uri="{91240B29-F687-4F45-9708-019B960494DF}">
+                            <a14:hiddenLine xmlns:a14="http://schemas.microsoft.com/office/drawing/2010/main" w="9525">
+                              <a:solidFill>
+                                <a:srgbClr val="000000"/>
+                              </a:solidFill>
+                              <a:miter lim="800000"/>
+                              <a:headEnd/>
+                              <a:tailEnd/>
+                            </a14:hiddenLine>
+                          </a:ext>
+                        </a:extLst>
+                      </wps:spPr>
+                      <wps:bodyPr rot="0" vert="horz" wrap="square" lIns="91440" tIns="45720" rIns="91440" bIns="45720" anchor="t" anchorCtr="0" upright="1">
+                        <a:noAutofit/>
+                      </wps:bodyPr>
+                    </wps:wsp>
+                  </a:graphicData>
+                </a:graphic>
+              </wp:inline>
+            </w:drawing>
+          </mc:Choice>
+          <mc:Fallback>
+            <w:pict>
+              <v:rect w14:anchorId="6589E87F" id="Rectangle 3" o:spid="_x0000_s1026" style="width:24.25pt;height:24.25pt;visibility:visible;mso-wrap-style:square;mso-left-percent:-10001;mso-top-percent:-10001;mso-position-horizontal:absolute;mso-position-horizontal-relative:char;mso-position-vertical:absolute;mso-position-vertical-relative:line;mso-left-percent:-10001;mso-top-percent:-10001;v-text-anchor:top" o:gfxdata="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" filled="f" stroked="f">
+                <o:lock v:ext="edit" aspectratio="t"/>
+                <w10:anchorlock/>
+              </v:rect>
+            </w:pict>
+          </mc:Fallback>
+        </mc:AlternateContent>
+      </w:r>
+      <w:r>
+        <w:rPr>
+          <w:noProof/>
+        </w:rPr>
+        <w:t xml:space="preserve"> </w:t>
+      </w:r>
       <w:r>
         <w:rPr>
           <w:noProof/>
@@ -25,7 +399,7 @@
                     </pic:cNvPicPr>
                   </pic:nvPicPr>
                   <pic:blipFill>
-                    <a:blip r:embed="rId4">
+                    <a:blip r:embed="rId5">
                       <a:extLst>
                         <a:ext uri="{28A0092B-C50C-407E-A947-70E740481C1C}">
                           <a14:useLocalDpi xmlns:a14="http://schemas.microsoft.com/office/drawing/2010/main" val="0"/>

</xml_diff>